<commit_message>
Updating with Aswini's latest doc in the pull request.
</commit_message>
<xml_diff>
--- a/Topic 4 summary.docx
+++ b/Topic 4 summary.docx
@@ -3708,12 +3708,6 @@
         </w:rPr>
         <w:t xml:space="preserve"> </w:t>
       </w:r>
-    </w:p>
-    <w:p w14:noSpellErr="1">
-      <w:pPr>
-        <w:ind w:left="0" w:firstLine="0"/>
-        <w:jc w:val="left"/>
-      </w:pPr>
     </w:p>
     <w:p w14:noSpellErr="1">
       <w:pPr>

</xml_diff>